<commit_message>
add end of doc
</commit_message>
<xml_diff>
--- a/project/src/main/resources/documentation/initial_connection_to_BDD.docx
+++ b/project/src/main/resources/documentation/initial_connection_to_BDD.docx
@@ -4189,20 +4189,28 @@
           <w:color w:val="24292F"/>
         </w:rPr>
       </w:pPr>
+      <w:proofErr w:type="gramStart"/>
       <w:r>
         <w:rPr>
           <w:color w:val="24292F"/>
         </w:rPr>
-        <w:t>git clone git@github.com</w:t>
-      </w:r>
-      <w:proofErr w:type="gramStart"/>
+        <w:t>git</w:t>
+      </w:r>
+      <w:proofErr w:type="gramEnd"/>
       <w:r>
         <w:rPr>
           <w:color w:val="24292F"/>
         </w:rPr>
-        <w:t>:?????.git</w:t>
-      </w:r>
-      <w:proofErr w:type="gramEnd"/>
+        <w:t xml:space="preserve"> clone </w:t>
+      </w:r>
+      <w:hyperlink r:id="rId9" w:history="1">
+        <w:r>
+          <w:rPr>
+            <w:rStyle w:val="Lienhypertexte"/>
+          </w:rPr>
+          <w:t>https://github.com/alexiszakhar/technical.git</w:t>
+        </w:r>
+      </w:hyperlink>
     </w:p>
     <w:p>
       <w:pPr>
@@ -6695,6 +6703,17 @@
     <w:basedOn w:val="Policepardfaut"/>
     <w:rsid w:val="008601E1"/>
   </w:style>
+  <w:style w:type="character" w:styleId="Lienhypertexte">
+    <w:name w:val="Hyperlink"/>
+    <w:basedOn w:val="Policepardfaut"/>
+    <w:uiPriority w:val="99"/>
+    <w:unhideWhenUsed/>
+    <w:rsid w:val="00A66D44"/>
+    <w:rPr>
+      <w:color w:val="0000FF" w:themeColor="hyperlink"/>
+      <w:u w:val="single"/>
+    </w:rPr>
+  </w:style>
 </w:styles>
 </file>
 

</xml_diff>